<commit_message>
changed about me and updated resume file
</commit_message>
<xml_diff>
--- a/src/assets/resume/CS-Resume.docx
+++ b/src/assets/resume/CS-Resume.docx
@@ -4,6 +4,7 @@
   <w:body>
     <w:p>
       <w:pPr>
+        <w:contextualSpacing/>
         <w:jc w:val="center"/>
         <w:rPr>
           <w:rFonts w:ascii="Times New Roman" w:hAnsi="Times New Roman" w:cs="Times New Roman"/>
@@ -34,88 +35,237 @@
     </w:p>
     <w:p>
       <w:pPr>
-        <w:spacing w:line="240" w:lineRule="auto"/>
+        <w:contextualSpacing/>
         <w:jc w:val="center"/>
         <w:rPr>
           <w:rFonts w:ascii="Times New Roman" w:hAnsi="Times New Roman" w:cs="Times New Roman"/>
-          <w:sz w:val="18"/>
-          <w:szCs w:val="18"/>
+          <w:sz w:val="24"/>
+          <w:szCs w:val="24"/>
           <w:shd w:val="clear" w:color="auto" w:fill="FFFFFF"/>
         </w:rPr>
       </w:pPr>
       <w:r>
         <w:rPr>
           <w:rFonts w:ascii="Times New Roman" w:hAnsi="Times New Roman" w:cs="Times New Roman"/>
-          <w:sz w:val="18"/>
-          <w:szCs w:val="18"/>
+          <w:sz w:val="24"/>
+          <w:szCs w:val="24"/>
           <w:shd w:val="clear" w:color="auto" w:fill="FFFFFF"/>
         </w:rPr>
-        <w:t>36997 Forest Boulevard, North Branch,</w:t>
-      </w:r>
-      <w:r>
-        <w:rPr>
-          <w:rFonts w:ascii="Times New Roman" w:hAnsi="Times New Roman" w:cs="Times New Roman"/>
-          <w:sz w:val="18"/>
-          <w:szCs w:val="18"/>
+        <w:t>36997 Forest Boulevard, North Branch, MN 55056</w:t>
+      </w:r>
+    </w:p>
+    <w:p>
+      <w:pPr>
+        <w:contextualSpacing/>
+        <w:jc w:val="center"/>
+        <w:rPr>
+          <w:rFonts w:ascii="Times New Roman" w:hAnsi="Times New Roman" w:cs="Times New Roman"/>
+          <w:sz w:val="24"/>
+          <w:szCs w:val="24"/>
           <w:shd w:val="clear" w:color="auto" w:fill="FFFFFF"/>
         </w:rPr>
-        <w:t xml:space="preserve"> MN 55</w:t>
-      </w:r>
-      <w:r>
-        <w:rPr>
-          <w:rFonts w:ascii="Times New Roman" w:hAnsi="Times New Roman" w:cs="Times New Roman"/>
-          <w:sz w:val="18"/>
-          <w:szCs w:val="18"/>
+      </w:pPr>
+      <w:r>
+        <w:rPr>
+          <w:rFonts w:ascii="Times New Roman" w:hAnsi="Times New Roman" w:cs="Times New Roman"/>
+          <w:sz w:val="24"/>
+          <w:szCs w:val="24"/>
           <w:shd w:val="clear" w:color="auto" w:fill="FFFFFF"/>
         </w:rPr>
-        <w:t>056</w:t>
-      </w:r>
-    </w:p>
-    <w:p>
-      <w:pPr>
-        <w:spacing w:line="240" w:lineRule="auto"/>
+        <w:t xml:space="preserve">Phone Number: </w:t>
+      </w:r>
+      <w:r>
+        <w:rPr>
+          <w:rFonts w:ascii="Times New Roman" w:hAnsi="Times New Roman" w:cs="Times New Roman"/>
+          <w:sz w:val="24"/>
+          <w:szCs w:val="24"/>
+          <w:shd w:val="clear" w:color="auto" w:fill="FFFFFF"/>
+        </w:rPr>
+        <w:t>218-340-4672</w:t>
+      </w:r>
+    </w:p>
+    <w:p>
+      <w:pPr>
+        <w:contextualSpacing/>
         <w:jc w:val="center"/>
         <w:rPr>
           <w:rFonts w:ascii="Times New Roman" w:hAnsi="Times New Roman" w:cs="Times New Roman"/>
-          <w:sz w:val="18"/>
-          <w:szCs w:val="18"/>
+          <w:sz w:val="24"/>
+          <w:szCs w:val="24"/>
           <w:shd w:val="clear" w:color="auto" w:fill="FFFFFF"/>
         </w:rPr>
       </w:pPr>
       <w:r>
         <w:rPr>
           <w:rFonts w:ascii="Times New Roman" w:hAnsi="Times New Roman" w:cs="Times New Roman"/>
-          <w:sz w:val="18"/>
-          <w:szCs w:val="18"/>
+          <w:sz w:val="24"/>
+          <w:szCs w:val="24"/>
+        </w:rPr>
+        <w:t>Email:</w:t>
+      </w:r>
+      <w:r>
+        <w:rPr>
+          <w:sz w:val="24"/>
+          <w:szCs w:val="24"/>
+        </w:rPr>
+        <w:t xml:space="preserve"> </w:t>
+      </w:r>
+      <w:hyperlink r:id="rId5" w:history="1">
+        <w:r>
+          <w:rPr>
+            <w:rStyle w:val="Hyperlink"/>
+            <w:rFonts w:ascii="Times New Roman" w:hAnsi="Times New Roman" w:cs="Times New Roman"/>
+            <w:sz w:val="24"/>
+            <w:szCs w:val="24"/>
+            <w:shd w:val="clear" w:color="auto" w:fill="FFFFFF"/>
+          </w:rPr>
+          <w:t>conorfortuna@gmail.com</w:t>
+        </w:r>
+      </w:hyperlink>
+    </w:p>
+    <w:p>
+      <w:pPr>
+        <w:jc w:val="center"/>
+        <w:rPr>
+          <w:rFonts w:ascii="Times New Roman" w:hAnsi="Times New Roman" w:cs="Times New Roman"/>
+          <w:sz w:val="24"/>
+          <w:szCs w:val="24"/>
           <w:shd w:val="clear" w:color="auto" w:fill="FFFFFF"/>
         </w:rPr>
-        <w:t>218-340-4672</w:t>
-      </w:r>
-    </w:p>
-    <w:p>
-      <w:pPr>
-        <w:spacing w:line="240" w:lineRule="auto"/>
+      </w:pPr>
+      <w:r>
+        <w:rPr>
+          <w:rFonts w:ascii="Times New Roman" w:hAnsi="Times New Roman" w:cs="Times New Roman"/>
+          <w:sz w:val="24"/>
+          <w:szCs w:val="24"/>
+          <w:shd w:val="clear" w:color="auto" w:fill="FFFFFF"/>
+        </w:rPr>
+        <w:t>GitHub</w:t>
+      </w:r>
+      <w:r>
+        <w:rPr>
+          <w:rFonts w:ascii="Times New Roman" w:hAnsi="Times New Roman" w:cs="Times New Roman"/>
+          <w:sz w:val="24"/>
+          <w:szCs w:val="24"/>
+          <w:shd w:val="clear" w:color="auto" w:fill="FFFFFF"/>
+        </w:rPr>
+        <w:t xml:space="preserve">: </w:t>
+      </w:r>
+      <w:hyperlink r:id="rId6" w:history="1">
+        <w:r>
+          <w:rPr>
+            <w:rStyle w:val="Hyperlink"/>
+            <w:rFonts w:ascii="Times New Roman" w:hAnsi="Times New Roman" w:cs="Times New Roman"/>
+            <w:sz w:val="24"/>
+            <w:szCs w:val="24"/>
+            <w:shd w:val="clear" w:color="auto" w:fill="FFFFFF"/>
+          </w:rPr>
+          <w:t>https://github.com/fortu038</w:t>
+        </w:r>
+      </w:hyperlink>
+    </w:p>
+    <w:p>
+      <w:pPr>
         <w:jc w:val="center"/>
         <w:rPr>
           <w:rFonts w:ascii="Times New Roman" w:hAnsi="Times New Roman" w:cs="Times New Roman"/>
-          <w:sz w:val="18"/>
-          <w:szCs w:val="18"/>
+          <w:sz w:val="24"/>
+          <w:szCs w:val="24"/>
           <w:shd w:val="clear" w:color="auto" w:fill="FFFFFF"/>
         </w:rPr>
       </w:pPr>
       <w:r>
         <w:rPr>
           <w:rFonts w:ascii="Times New Roman" w:hAnsi="Times New Roman" w:cs="Times New Roman"/>
-          <w:sz w:val="18"/>
-          <w:szCs w:val="18"/>
+          <w:sz w:val="24"/>
+          <w:szCs w:val="24"/>
           <w:shd w:val="clear" w:color="auto" w:fill="FFFFFF"/>
         </w:rPr>
-        <w:t>conorfortuna@gmail.com</w:t>
-      </w:r>
-    </w:p>
-    <w:p>
-      <w:pPr>
-        <w:spacing w:line="240" w:lineRule="auto"/>
+        <w:t>LinkedIn:</w:t>
+      </w:r>
+      <w:r>
+        <w:rPr>
+          <w:rFonts w:ascii="Times New Roman" w:hAnsi="Times New Roman" w:cs="Times New Roman"/>
+          <w:sz w:val="24"/>
+          <w:szCs w:val="24"/>
+          <w:shd w:val="clear" w:color="auto" w:fill="FFFFFF"/>
+        </w:rPr>
+        <w:t xml:space="preserve"> </w:t>
+      </w:r>
+      <w:hyperlink r:id="rId7" w:history="1">
+        <w:r>
+          <w:rPr>
+            <w:rStyle w:val="Hyperlink"/>
+            <w:rFonts w:ascii="Times New Roman" w:hAnsi="Times New Roman" w:cs="Times New Roman"/>
+            <w:sz w:val="24"/>
+            <w:szCs w:val="24"/>
+            <w:shd w:val="clear" w:color="auto" w:fill="FFFFFF"/>
+          </w:rPr>
+          <w:t>https://www.linkedin.com/in/conor-fortuna-03b995248/</w:t>
+        </w:r>
+      </w:hyperlink>
+      <w:r>
+        <w:rPr>
+          <w:rFonts w:ascii="Times New Roman" w:hAnsi="Times New Roman" w:cs="Times New Roman"/>
+          <w:sz w:val="24"/>
+          <w:szCs w:val="24"/>
+          <w:shd w:val="clear" w:color="auto" w:fill="FFFFFF"/>
+        </w:rPr>
+        <w:t xml:space="preserve"> </w:t>
+      </w:r>
+    </w:p>
+    <w:p>
+      <w:pPr>
+        <w:jc w:val="center"/>
+        <w:rPr>
+          <w:rFonts w:ascii="Times New Roman" w:hAnsi="Times New Roman" w:cs="Times New Roman"/>
+          <w:sz w:val="24"/>
+          <w:szCs w:val="24"/>
+          <w:shd w:val="clear" w:color="auto" w:fill="FFFFFF"/>
+        </w:rPr>
+      </w:pPr>
+      <w:r>
+        <w:rPr>
+          <w:rFonts w:ascii="Times New Roman" w:hAnsi="Times New Roman" w:cs="Times New Roman"/>
+          <w:sz w:val="24"/>
+          <w:szCs w:val="24"/>
+          <w:shd w:val="clear" w:color="auto" w:fill="FFFFFF"/>
+        </w:rPr>
+        <w:t>Portfolio:</w:t>
+      </w:r>
+      <w:r>
+        <w:rPr>
+          <w:rFonts w:ascii="Times New Roman" w:hAnsi="Times New Roman" w:cs="Times New Roman"/>
+          <w:sz w:val="24"/>
+          <w:szCs w:val="24"/>
+          <w:shd w:val="clear" w:color="auto" w:fill="FFFFFF"/>
+        </w:rPr>
+        <w:t xml:space="preserve"> </w:t>
+      </w:r>
+      <w:hyperlink r:id="rId8" w:history="1">
+        <w:r>
+          <w:rPr>
+            <w:rStyle w:val="Hyperlink"/>
+            <w:rFonts w:ascii="Times New Roman" w:hAnsi="Times New Roman" w:cs="Times New Roman"/>
+            <w:sz w:val="24"/>
+            <w:szCs w:val="24"/>
+            <w:shd w:val="clear" w:color="auto" w:fill="FFFFFF"/>
+          </w:rPr>
+          <w:t>https://fortu038.github.io/portfolio/</w:t>
+        </w:r>
+      </w:hyperlink>
+      <w:r>
+        <w:rPr>
+          <w:rFonts w:ascii="Times New Roman" w:hAnsi="Times New Roman" w:cs="Times New Roman"/>
+          <w:sz w:val="24"/>
+          <w:szCs w:val="24"/>
+          <w:shd w:val="clear" w:color="auto" w:fill="FFFFFF"/>
+        </w:rPr>
+        <w:t xml:space="preserve"> </w:t>
+      </w:r>
+    </w:p>
+    <w:p>
+      <w:pPr>
         <w:jc w:val="center"/>
         <w:rPr>
           <w:rFonts w:ascii="Times New Roman" w:hAnsi="Times New Roman" w:cs="Times New Roman"/>
@@ -125,7 +275,10 @@
           <w:szCs w:val="28"/>
         </w:rPr>
       </w:pPr>
-      <w:r>
+    </w:p>
+    <w:p>
+      <w:pPr>
+        <w:jc w:val="center"/>
         <w:rPr>
           <w:rFonts w:ascii="Times New Roman" w:hAnsi="Times New Roman" w:cs="Times New Roman"/>
           <w:b/>
@@ -133,67 +286,8 @@
           <w:sz w:val="28"/>
           <w:szCs w:val="28"/>
         </w:rPr>
-        <w:t>Education</w:t>
-      </w:r>
-    </w:p>
-    <w:p>
-      <w:pPr>
-        <w:spacing w:line="240" w:lineRule="auto"/>
-        <w:rPr>
-          <w:rFonts w:ascii="Times New Roman" w:hAnsi="Times New Roman" w:cs="Times New Roman"/>
-          <w:sz w:val="24"/>
-          <w:szCs w:val="24"/>
-        </w:rPr>
-      </w:pPr>
-      <w:r>
-        <w:rPr>
-          <w:rFonts w:ascii="Times New Roman" w:hAnsi="Times New Roman" w:cs="Times New Roman"/>
-          <w:sz w:val="24"/>
-          <w:szCs w:val="24"/>
-        </w:rPr>
-        <w:t>Bachelor’s degree in Chemistry</w:t>
-      </w:r>
-    </w:p>
-    <w:p>
-      <w:pPr>
-        <w:spacing w:line="240" w:lineRule="auto"/>
-        <w:rPr>
-          <w:rFonts w:ascii="Times New Roman" w:hAnsi="Times New Roman" w:cs="Times New Roman"/>
-          <w:sz w:val="24"/>
-          <w:szCs w:val="24"/>
-        </w:rPr>
-      </w:pPr>
-      <w:r>
-        <w:rPr>
-          <w:rFonts w:ascii="Times New Roman" w:hAnsi="Times New Roman" w:cs="Times New Roman"/>
-          <w:sz w:val="24"/>
-          <w:szCs w:val="24"/>
-        </w:rPr>
-        <w:t>Minor in Computer Science</w:t>
-      </w:r>
-    </w:p>
-    <w:p>
-      <w:pPr>
-        <w:spacing w:line="240" w:lineRule="auto"/>
-        <w:rPr>
-          <w:rFonts w:ascii="Times New Roman" w:hAnsi="Times New Roman" w:cs="Times New Roman"/>
-          <w:sz w:val="24"/>
-          <w:szCs w:val="24"/>
-        </w:rPr>
-      </w:pPr>
-      <w:r>
-        <w:rPr>
-          <w:rFonts w:ascii="Times New Roman" w:hAnsi="Times New Roman" w:cs="Times New Roman"/>
-          <w:sz w:val="24"/>
-          <w:szCs w:val="24"/>
-        </w:rPr>
-        <w:t>College of Science and Engineering, University of Minnesota- Twin Cities</w:t>
-      </w:r>
-    </w:p>
-    <w:p>
-      <w:pPr>
-        <w:spacing w:line="240" w:lineRule="auto"/>
-        <w:jc w:val="center"/>
+      </w:pPr>
+      <w:r>
         <w:rPr>
           <w:rFonts w:ascii="Times New Roman" w:hAnsi="Times New Roman" w:cs="Times New Roman"/>
           <w:b/>
@@ -201,7 +295,8 @@
           <w:sz w:val="28"/>
           <w:szCs w:val="28"/>
         </w:rPr>
-      </w:pPr>
+        <w:t xml:space="preserve">Technical </w:t>
+      </w:r>
       <w:r>
         <w:rPr>
           <w:rFonts w:ascii="Times New Roman" w:hAnsi="Times New Roman" w:cs="Times New Roman"/>
@@ -215,33 +310,63 @@
     </w:p>
     <w:p>
       <w:pPr>
-        <w:spacing w:line="240" w:lineRule="auto"/>
-        <w:rPr>
-          <w:rFonts w:ascii="Times New Roman" w:hAnsi="Times New Roman" w:cs="Times New Roman"/>
-          <w:sz w:val="24"/>
-          <w:szCs w:val="24"/>
-        </w:rPr>
-      </w:pPr>
-      <w:r>
-        <w:rPr>
-          <w:rFonts w:ascii="Times New Roman" w:hAnsi="Times New Roman" w:cs="Times New Roman"/>
-          <w:sz w:val="24"/>
-          <w:szCs w:val="24"/>
-        </w:rPr>
-        <w:t xml:space="preserve">Languages: R, C++, C, Python, Java, OCaml, </w:t>
-      </w:r>
-      <w:r>
-        <w:rPr>
-          <w:rFonts w:ascii="Times New Roman" w:hAnsi="Times New Roman" w:cs="Times New Roman"/>
-          <w:sz w:val="24"/>
-          <w:szCs w:val="24"/>
-        </w:rPr>
-        <w:t>some experience in x86-64 Assembly</w:t>
-      </w:r>
-    </w:p>
-    <w:p>
-      <w:pPr>
-        <w:spacing w:line="240" w:lineRule="auto"/>
+        <w:rPr>
+          <w:rFonts w:ascii="Times New Roman" w:hAnsi="Times New Roman" w:cs="Times New Roman"/>
+          <w:sz w:val="24"/>
+          <w:szCs w:val="24"/>
+        </w:rPr>
+      </w:pPr>
+      <w:r>
+        <w:rPr>
+          <w:rFonts w:ascii="Times New Roman" w:hAnsi="Times New Roman" w:cs="Times New Roman"/>
+          <w:sz w:val="24"/>
+          <w:szCs w:val="24"/>
+        </w:rPr>
+        <w:t xml:space="preserve">Languages: </w:t>
+      </w:r>
+      <w:r>
+        <w:rPr>
+          <w:rFonts w:ascii="Times New Roman" w:hAnsi="Times New Roman" w:cs="Times New Roman"/>
+          <w:sz w:val="24"/>
+          <w:szCs w:val="24"/>
+        </w:rPr>
+        <w:t>JavaScript</w:t>
+      </w:r>
+      <w:r>
+        <w:rPr>
+          <w:rFonts w:ascii="Times New Roman" w:hAnsi="Times New Roman" w:cs="Times New Roman"/>
+          <w:sz w:val="24"/>
+          <w:szCs w:val="24"/>
+        </w:rPr>
+        <w:t>,</w:t>
+      </w:r>
+      <w:r>
+        <w:rPr>
+          <w:rFonts w:ascii="Times New Roman" w:hAnsi="Times New Roman" w:cs="Times New Roman"/>
+          <w:sz w:val="24"/>
+          <w:szCs w:val="24"/>
+        </w:rPr>
+        <w:t xml:space="preserve"> CSS, HTML,</w:t>
+      </w:r>
+      <w:r>
+        <w:rPr>
+          <w:rFonts w:ascii="Times New Roman" w:hAnsi="Times New Roman" w:cs="Times New Roman"/>
+          <w:sz w:val="24"/>
+          <w:szCs w:val="24"/>
+        </w:rPr>
+        <w:t xml:space="preserve"> C++, C, Python, Java, OCaml, </w:t>
+      </w:r>
+      <w:r>
+        <w:rPr>
+          <w:rFonts w:ascii="Times New Roman" w:hAnsi="Times New Roman" w:cs="Times New Roman"/>
+          <w:sz w:val="24"/>
+          <w:szCs w:val="24"/>
+        </w:rPr>
+        <w:t>x86-64 Assembly</w:t>
+      </w:r>
+    </w:p>
+    <w:p>
+      <w:pPr>
         <w:rPr>
           <w:rFonts w:ascii="Times New Roman" w:hAnsi="Times New Roman" w:cs="Times New Roman"/>
           <w:sz w:val="24"/>
@@ -267,7 +392,6 @@
     </w:p>
     <w:p>
       <w:pPr>
-        <w:spacing w:line="240" w:lineRule="auto"/>
         <w:rPr>
           <w:rFonts w:ascii="Times New Roman" w:hAnsi="Times New Roman" w:cs="Times New Roman"/>
           <w:sz w:val="24"/>
@@ -288,7 +412,7 @@
           <w:sz w:val="24"/>
           <w:szCs w:val="24"/>
         </w:rPr>
-        <w:t>Github</w:t>
+        <w:t>Git</w:t>
       </w:r>
       <w:r>
         <w:rPr>
@@ -298,10 +422,41 @@
         </w:rPr>
         <w:t>, Boolean Algebra</w:t>
       </w:r>
-    </w:p>
-    <w:p>
-      <w:pPr>
-        <w:spacing w:line="240" w:lineRule="auto"/>
+      <w:r>
+        <w:rPr>
+          <w:rFonts w:ascii="Times New Roman" w:hAnsi="Times New Roman" w:cs="Times New Roman"/>
+          <w:sz w:val="24"/>
+          <w:szCs w:val="24"/>
+        </w:rPr>
+        <w:t>, Bootstrap, Node.js</w:t>
+      </w:r>
+      <w:r>
+        <w:rPr>
+          <w:rFonts w:ascii="Times New Roman" w:hAnsi="Times New Roman" w:cs="Times New Roman"/>
+          <w:sz w:val="24"/>
+          <w:szCs w:val="24"/>
+        </w:rPr>
+        <w:t xml:space="preserve">, React, </w:t>
+      </w:r>
+      <w:r>
+        <w:rPr>
+          <w:rFonts w:ascii="Times New Roman" w:hAnsi="Times New Roman" w:cs="Times New Roman"/>
+          <w:sz w:val="24"/>
+          <w:szCs w:val="24"/>
+        </w:rPr>
+        <w:t>MySQL, Mongo</w:t>
+      </w:r>
+      <w:r>
+        <w:rPr>
+          <w:rFonts w:ascii="Times New Roman" w:hAnsi="Times New Roman" w:cs="Times New Roman"/>
+          <w:sz w:val="24"/>
+          <w:szCs w:val="24"/>
+        </w:rPr>
+        <w:t>DB</w:t>
+      </w:r>
+    </w:p>
+    <w:p>
+      <w:pPr>
         <w:jc w:val="center"/>
         <w:rPr>
           <w:rFonts w:ascii="Times New Roman" w:hAnsi="Times New Roman" w:cs="Times New Roman"/>
@@ -311,7 +466,10 @@
           <w:szCs w:val="28"/>
         </w:rPr>
       </w:pPr>
-      <w:r>
+    </w:p>
+    <w:p>
+      <w:pPr>
+        <w:jc w:val="center"/>
         <w:rPr>
           <w:rFonts w:ascii="Times New Roman" w:hAnsi="Times New Roman" w:cs="Times New Roman"/>
           <w:b/>
@@ -319,8 +477,7 @@
           <w:sz w:val="28"/>
           <w:szCs w:val="28"/>
         </w:rPr>
-        <w:t>Lab</w:t>
-      </w:r>
+      </w:pPr>
       <w:r>
         <w:rPr>
           <w:rFonts w:ascii="Times New Roman" w:hAnsi="Times New Roman" w:cs="Times New Roman"/>
@@ -329,43 +486,262 @@
           <w:sz w:val="28"/>
           <w:szCs w:val="28"/>
         </w:rPr>
-        <w:t xml:space="preserve"> Experience</w:t>
-      </w:r>
-    </w:p>
-    <w:p>
-      <w:pPr>
-        <w:spacing w:line="240" w:lineRule="auto"/>
-        <w:rPr>
-          <w:rFonts w:ascii="Times New Roman" w:hAnsi="Times New Roman" w:cs="Times New Roman"/>
-          <w:sz w:val="24"/>
-          <w:szCs w:val="24"/>
-        </w:rPr>
-      </w:pPr>
-      <w:r>
-        <w:rPr>
-          <w:rFonts w:ascii="Times New Roman" w:hAnsi="Times New Roman" w:cs="Times New Roman"/>
-          <w:sz w:val="24"/>
-          <w:szCs w:val="24"/>
-        </w:rPr>
-        <w:t>University Enterprise Laboratories Shadowing (Winter 2019)</w:t>
-      </w:r>
-    </w:p>
-    <w:p>
-      <w:pPr>
-        <w:spacing w:line="240" w:lineRule="auto"/>
-        <w:rPr>
-          <w:rFonts w:ascii="Times New Roman" w:hAnsi="Times New Roman" w:cs="Times New Roman"/>
-          <w:sz w:val="24"/>
-          <w:szCs w:val="24"/>
-        </w:rPr>
-      </w:pPr>
-      <w:r>
-        <w:rPr>
-          <w:rFonts w:ascii="Times New Roman" w:hAnsi="Times New Roman" w:cs="Times New Roman"/>
-          <w:sz w:val="24"/>
-          <w:szCs w:val="24"/>
-        </w:rPr>
-        <w:t>Minneapolis, Minnesota</w:t>
+        <w:t>Education</w:t>
+      </w:r>
+    </w:p>
+    <w:p>
+      <w:pPr>
+        <w:rPr>
+          <w:rFonts w:ascii="Times New Roman" w:hAnsi="Times New Roman" w:cs="Times New Roman"/>
+          <w:b/>
+          <w:bCs/>
+          <w:sz w:val="24"/>
+          <w:szCs w:val="24"/>
+        </w:rPr>
+      </w:pPr>
+      <w:r>
+        <w:rPr>
+          <w:rFonts w:ascii="Times New Roman" w:hAnsi="Times New Roman" w:cs="Times New Roman"/>
+          <w:b/>
+          <w:bCs/>
+          <w:sz w:val="24"/>
+          <w:szCs w:val="24"/>
+        </w:rPr>
+        <w:t>University of Minnesota</w:t>
+      </w:r>
+      <w:r>
+        <w:rPr>
+          <w:rFonts w:ascii="Times New Roman" w:hAnsi="Times New Roman" w:cs="Times New Roman"/>
+          <w:b/>
+          <w:bCs/>
+          <w:sz w:val="24"/>
+          <w:szCs w:val="24"/>
+        </w:rPr>
+        <w:t>, Online</w:t>
+      </w:r>
+    </w:p>
+    <w:p>
+      <w:pPr>
+        <w:ind w:firstLine="720"/>
+        <w:rPr>
+          <w:rFonts w:ascii="Times New Roman" w:hAnsi="Times New Roman" w:cs="Times New Roman"/>
+          <w:sz w:val="24"/>
+          <w:szCs w:val="24"/>
+        </w:rPr>
+      </w:pPr>
+      <w:r>
+        <w:rPr>
+          <w:rFonts w:ascii="Times New Roman" w:hAnsi="Times New Roman" w:cs="Times New Roman"/>
+          <w:sz w:val="24"/>
+          <w:szCs w:val="24"/>
+        </w:rPr>
+        <w:t>Fullstack Development Certificate (Fall 2022 – Winter 2022)</w:t>
+      </w:r>
+    </w:p>
+    <w:p>
+      <w:pPr>
+        <w:rPr>
+          <w:rFonts w:ascii="Times New Roman" w:hAnsi="Times New Roman" w:cs="Times New Roman"/>
+          <w:b/>
+          <w:bCs/>
+          <w:sz w:val="24"/>
+          <w:szCs w:val="24"/>
+        </w:rPr>
+      </w:pPr>
+      <w:r>
+        <w:rPr>
+          <w:rFonts w:ascii="Times New Roman" w:hAnsi="Times New Roman" w:cs="Times New Roman"/>
+          <w:b/>
+          <w:bCs/>
+          <w:sz w:val="24"/>
+          <w:szCs w:val="24"/>
+        </w:rPr>
+        <w:t>University of Minnesota</w:t>
+      </w:r>
+      <w:r>
+        <w:rPr>
+          <w:rFonts w:ascii="Times New Roman" w:hAnsi="Times New Roman" w:cs="Times New Roman"/>
+          <w:b/>
+          <w:bCs/>
+          <w:sz w:val="24"/>
+          <w:szCs w:val="24"/>
+        </w:rPr>
+        <w:t>, Minneapolis Minnesota</w:t>
+      </w:r>
+    </w:p>
+    <w:p>
+      <w:pPr>
+        <w:ind w:left="720"/>
+        <w:rPr>
+          <w:rFonts w:ascii="Times New Roman" w:hAnsi="Times New Roman" w:cs="Times New Roman"/>
+          <w:sz w:val="24"/>
+          <w:szCs w:val="24"/>
+        </w:rPr>
+      </w:pPr>
+      <w:r>
+        <w:rPr>
+          <w:rFonts w:ascii="Times New Roman" w:hAnsi="Times New Roman" w:cs="Times New Roman"/>
+          <w:sz w:val="24"/>
+          <w:szCs w:val="24"/>
+        </w:rPr>
+        <w:t>Bachelor</w:t>
+      </w:r>
+      <w:r>
+        <w:rPr>
+          <w:rFonts w:ascii="Times New Roman" w:hAnsi="Times New Roman" w:cs="Times New Roman"/>
+          <w:sz w:val="24"/>
+          <w:szCs w:val="24"/>
+        </w:rPr>
+        <w:t xml:space="preserve"> of Science,</w:t>
+      </w:r>
+      <w:r>
+        <w:rPr>
+          <w:rFonts w:ascii="Times New Roman" w:hAnsi="Times New Roman" w:cs="Times New Roman"/>
+          <w:sz w:val="24"/>
+          <w:szCs w:val="24"/>
+        </w:rPr>
+        <w:t xml:space="preserve"> Chemistry (Fall 2018 - Spring 2022)</w:t>
+      </w:r>
+    </w:p>
+    <w:p>
+      <w:pPr>
+        <w:ind w:left="720"/>
+        <w:rPr>
+          <w:rFonts w:ascii="Times New Roman" w:hAnsi="Times New Roman" w:cs="Times New Roman"/>
+          <w:sz w:val="24"/>
+          <w:szCs w:val="24"/>
+        </w:rPr>
+      </w:pPr>
+      <w:r>
+        <w:rPr>
+          <w:rFonts w:ascii="Times New Roman" w:hAnsi="Times New Roman" w:cs="Times New Roman"/>
+          <w:sz w:val="24"/>
+          <w:szCs w:val="24"/>
+        </w:rPr>
+        <w:t>Minor</w:t>
+      </w:r>
+      <w:r>
+        <w:rPr>
+          <w:rFonts w:ascii="Times New Roman" w:hAnsi="Times New Roman" w:cs="Times New Roman"/>
+          <w:sz w:val="24"/>
+          <w:szCs w:val="24"/>
+        </w:rPr>
+        <w:t>, C</w:t>
+      </w:r>
+      <w:r>
+        <w:rPr>
+          <w:rFonts w:ascii="Times New Roman" w:hAnsi="Times New Roman" w:cs="Times New Roman"/>
+          <w:sz w:val="24"/>
+          <w:szCs w:val="24"/>
+        </w:rPr>
+        <w:t>omputer Science (Fall 2018 - Spring 2022)</w:t>
+      </w:r>
+    </w:p>
+    <w:p>
+      <w:pPr>
+        <w:jc w:val="center"/>
+        <w:rPr>
+          <w:rFonts w:ascii="Times New Roman" w:hAnsi="Times New Roman" w:cs="Times New Roman"/>
+          <w:b/>
+          <w:bCs/>
+          <w:sz w:val="28"/>
+          <w:szCs w:val="28"/>
+        </w:rPr>
+      </w:pPr>
+    </w:p>
+    <w:p>
+      <w:pPr>
+        <w:jc w:val="center"/>
+        <w:rPr>
+          <w:rFonts w:ascii="Times New Roman" w:hAnsi="Times New Roman" w:cs="Times New Roman"/>
+          <w:b/>
+          <w:bCs/>
+          <w:sz w:val="28"/>
+          <w:szCs w:val="28"/>
+        </w:rPr>
+      </w:pPr>
+      <w:r>
+        <w:rPr>
+          <w:rFonts w:ascii="Times New Roman" w:hAnsi="Times New Roman" w:cs="Times New Roman"/>
+          <w:b/>
+          <w:bCs/>
+          <w:sz w:val="28"/>
+          <w:szCs w:val="28"/>
+        </w:rPr>
+        <w:t>Work Experience</w:t>
+      </w:r>
+    </w:p>
+    <w:p>
+      <w:pPr>
+        <w:rPr>
+          <w:rFonts w:ascii="Times New Roman" w:hAnsi="Times New Roman" w:cs="Times New Roman"/>
+          <w:b/>
+          <w:bCs/>
+          <w:sz w:val="24"/>
+          <w:szCs w:val="24"/>
+        </w:rPr>
+      </w:pPr>
+      <w:r>
+        <w:rPr>
+          <w:rFonts w:ascii="Times New Roman" w:hAnsi="Times New Roman" w:cs="Times New Roman"/>
+          <w:b/>
+          <w:bCs/>
+          <w:sz w:val="24"/>
+          <w:szCs w:val="24"/>
+        </w:rPr>
+        <w:t xml:space="preserve">Chemistry </w:t>
+      </w:r>
+      <w:r>
+        <w:rPr>
+          <w:rFonts w:ascii="Times New Roman" w:hAnsi="Times New Roman" w:cs="Times New Roman"/>
+          <w:b/>
+          <w:bCs/>
+          <w:sz w:val="24"/>
+          <w:szCs w:val="24"/>
+        </w:rPr>
+        <w:t>Research and Development (Spring 2022 – Fall 2022)</w:t>
+      </w:r>
+    </w:p>
+    <w:p>
+      <w:pPr>
+        <w:ind w:left="360"/>
+        <w:rPr>
+          <w:rFonts w:ascii="Times New Roman" w:hAnsi="Times New Roman" w:cs="Times New Roman"/>
+          <w:sz w:val="24"/>
+          <w:szCs w:val="24"/>
+        </w:rPr>
+      </w:pPr>
+      <w:r>
+        <w:rPr>
+          <w:rFonts w:ascii="Times New Roman" w:hAnsi="Times New Roman" w:cs="Times New Roman"/>
+          <w:sz w:val="24"/>
+          <w:szCs w:val="24"/>
+        </w:rPr>
+        <w:t>Sherwin Williams</w:t>
+      </w:r>
+      <w:r>
+        <w:rPr>
+          <w:rFonts w:ascii="Times New Roman" w:hAnsi="Times New Roman" w:cs="Times New Roman"/>
+          <w:sz w:val="24"/>
+          <w:szCs w:val="24"/>
+        </w:rPr>
+        <w:t xml:space="preserve">, </w:t>
+      </w:r>
+      <w:r>
+        <w:rPr>
+          <w:rFonts w:ascii="Times New Roman" w:hAnsi="Times New Roman" w:cs="Times New Roman"/>
+          <w:sz w:val="24"/>
+          <w:szCs w:val="24"/>
+        </w:rPr>
+        <w:t xml:space="preserve">Minneapolis </w:t>
+      </w:r>
+      <w:r>
+        <w:rPr>
+          <w:rFonts w:ascii="Times New Roman" w:hAnsi="Times New Roman" w:cs="Times New Roman"/>
+          <w:sz w:val="24"/>
+          <w:szCs w:val="24"/>
+        </w:rPr>
+        <w:t>MN</w:t>
       </w:r>
     </w:p>
     <w:p>
@@ -373,22 +749,22 @@
         <w:pStyle w:val="ListParagraph"/>
         <w:numPr>
           <w:ilvl w:val="0"/>
-          <w:numId w:val="1"/>
+          <w:numId w:val="4"/>
         </w:numPr>
-        <w:spacing w:line="240" w:lineRule="auto"/>
-        <w:rPr>
-          <w:rFonts w:ascii="Times New Roman" w:hAnsi="Times New Roman" w:cs="Times New Roman"/>
-          <w:sz w:val="24"/>
-          <w:szCs w:val="24"/>
-        </w:rPr>
-      </w:pPr>
-      <w:r>
-        <w:rPr>
-          <w:rFonts w:ascii="Times New Roman" w:hAnsi="Times New Roman" w:cs="Times New Roman"/>
-          <w:sz w:val="24"/>
-          <w:szCs w:val="24"/>
-        </w:rPr>
-        <w:t>Observed real time advanced analytical chemistry work</w:t>
+        <w:ind w:left="1080"/>
+        <w:rPr>
+          <w:rFonts w:ascii="Times New Roman" w:hAnsi="Times New Roman" w:cs="Times New Roman"/>
+          <w:sz w:val="24"/>
+          <w:szCs w:val="24"/>
+        </w:rPr>
+      </w:pPr>
+      <w:r>
+        <w:rPr>
+          <w:rFonts w:ascii="Times New Roman" w:hAnsi="Times New Roman" w:cs="Times New Roman"/>
+          <w:sz w:val="24"/>
+          <w:szCs w:val="24"/>
+        </w:rPr>
+        <w:t>Followed instructions to create paint samples</w:t>
       </w:r>
     </w:p>
     <w:p>
@@ -396,58 +772,30 @@
         <w:pStyle w:val="ListParagraph"/>
         <w:numPr>
           <w:ilvl w:val="0"/>
-          <w:numId w:val="1"/>
+          <w:numId w:val="4"/>
         </w:numPr>
-        <w:spacing w:line="240" w:lineRule="auto"/>
-        <w:rPr>
-          <w:rFonts w:ascii="Times New Roman" w:hAnsi="Times New Roman" w:cs="Times New Roman"/>
-          <w:sz w:val="24"/>
-          <w:szCs w:val="24"/>
-        </w:rPr>
-      </w:pPr>
-      <w:r>
-        <w:rPr>
-          <w:rFonts w:ascii="Times New Roman" w:hAnsi="Times New Roman" w:cs="Times New Roman"/>
-          <w:sz w:val="24"/>
-          <w:szCs w:val="24"/>
-        </w:rPr>
-        <w:t>Discussed applications of analytical chemistry on everyday life</w:t>
-      </w:r>
-    </w:p>
-    <w:p>
-      <w:pPr>
-        <w:spacing w:line="240" w:lineRule="auto"/>
-        <w:rPr>
-          <w:rFonts w:ascii="Times New Roman" w:hAnsi="Times New Roman" w:cs="Times New Roman"/>
-          <w:sz w:val="24"/>
-          <w:szCs w:val="24"/>
-        </w:rPr>
-      </w:pPr>
-      <w:r>
-        <w:rPr>
-          <w:rFonts w:ascii="Times New Roman" w:hAnsi="Times New Roman" w:cs="Times New Roman"/>
-          <w:sz w:val="24"/>
-          <w:szCs w:val="24"/>
-        </w:rPr>
-        <w:t>M Health Fairview Lakes Medical Center Shadowing (Summer 2019)</w:t>
-      </w:r>
-    </w:p>
-    <w:p>
-      <w:pPr>
-        <w:spacing w:line="240" w:lineRule="auto"/>
-        <w:rPr>
-          <w:rFonts w:ascii="Times New Roman" w:hAnsi="Times New Roman" w:cs="Times New Roman"/>
-          <w:sz w:val="24"/>
-          <w:szCs w:val="24"/>
-        </w:rPr>
-      </w:pPr>
-      <w:r>
-        <w:rPr>
-          <w:rFonts w:ascii="Times New Roman" w:hAnsi="Times New Roman" w:cs="Times New Roman"/>
-          <w:sz w:val="24"/>
-          <w:szCs w:val="24"/>
-        </w:rPr>
-        <w:t>Wyoming, Minnesota</w:t>
+        <w:ind w:left="1080"/>
+        <w:rPr>
+          <w:rFonts w:ascii="Times New Roman" w:hAnsi="Times New Roman" w:cs="Times New Roman"/>
+          <w:sz w:val="24"/>
+          <w:szCs w:val="24"/>
+        </w:rPr>
+      </w:pPr>
+      <w:r>
+        <w:rPr>
+          <w:rFonts w:ascii="Times New Roman" w:hAnsi="Times New Roman" w:cs="Times New Roman"/>
+          <w:sz w:val="24"/>
+          <w:szCs w:val="24"/>
+        </w:rPr>
+        <w:t>Operated</w:t>
+      </w:r>
+      <w:r>
+        <w:rPr>
+          <w:rFonts w:ascii="Times New Roman" w:hAnsi="Times New Roman" w:cs="Times New Roman"/>
+          <w:sz w:val="24"/>
+          <w:szCs w:val="24"/>
+        </w:rPr>
+        <w:t xml:space="preserve"> heavy machinery used for sample prep</w:t>
       </w:r>
     </w:p>
     <w:p>
@@ -455,22 +803,93 @@
         <w:pStyle w:val="ListParagraph"/>
         <w:numPr>
           <w:ilvl w:val="0"/>
-          <w:numId w:val="1"/>
+          <w:numId w:val="4"/>
         </w:numPr>
-        <w:spacing w:line="240" w:lineRule="auto"/>
-        <w:rPr>
-          <w:rFonts w:ascii="Times New Roman" w:hAnsi="Times New Roman" w:cs="Times New Roman"/>
-          <w:sz w:val="24"/>
-          <w:szCs w:val="24"/>
-        </w:rPr>
-      </w:pPr>
-      <w:r>
-        <w:rPr>
-          <w:rFonts w:ascii="Times New Roman" w:hAnsi="Times New Roman" w:cs="Times New Roman"/>
-          <w:sz w:val="24"/>
-          <w:szCs w:val="24"/>
-        </w:rPr>
-        <w:t>Observed medical uses of known lab techniques</w:t>
+        <w:ind w:left="1080"/>
+        <w:rPr>
+          <w:rFonts w:ascii="Times New Roman" w:hAnsi="Times New Roman" w:cs="Times New Roman"/>
+          <w:sz w:val="24"/>
+          <w:szCs w:val="24"/>
+        </w:rPr>
+      </w:pPr>
+      <w:r>
+        <w:rPr>
+          <w:rFonts w:ascii="Times New Roman" w:hAnsi="Times New Roman" w:cs="Times New Roman"/>
+          <w:sz w:val="24"/>
+          <w:szCs w:val="24"/>
+        </w:rPr>
+        <w:t>Adjusted powder paint samples</w:t>
+      </w:r>
+      <w:r>
+        <w:rPr>
+          <w:rFonts w:ascii="Times New Roman" w:hAnsi="Times New Roman" w:cs="Times New Roman"/>
+          <w:sz w:val="24"/>
+          <w:szCs w:val="24"/>
+        </w:rPr>
+        <w:t xml:space="preserve"> with</w:t>
+      </w:r>
+      <w:r>
+        <w:rPr>
+          <w:rFonts w:ascii="Times New Roman" w:hAnsi="Times New Roman" w:cs="Times New Roman"/>
+          <w:sz w:val="24"/>
+          <w:szCs w:val="24"/>
+        </w:rPr>
+        <w:t xml:space="preserve"> </w:t>
+      </w:r>
+      <w:r>
+        <w:rPr>
+          <w:rFonts w:ascii="Times New Roman" w:hAnsi="Times New Roman" w:cs="Times New Roman"/>
+          <w:sz w:val="24"/>
+          <w:szCs w:val="24"/>
+        </w:rPr>
+        <w:t>software</w:t>
+      </w:r>
+    </w:p>
+    <w:p>
+      <w:pPr>
+        <w:rPr>
+          <w:rFonts w:ascii="Times New Roman" w:hAnsi="Times New Roman" w:cs="Times New Roman"/>
+          <w:b/>
+          <w:bCs/>
+          <w:sz w:val="24"/>
+          <w:szCs w:val="24"/>
+        </w:rPr>
+      </w:pPr>
+      <w:r>
+        <w:rPr>
+          <w:rFonts w:ascii="Times New Roman" w:hAnsi="Times New Roman" w:cs="Times New Roman"/>
+          <w:b/>
+          <w:bCs/>
+          <w:sz w:val="24"/>
+          <w:szCs w:val="24"/>
+        </w:rPr>
+        <w:t>Chemistry Department Stockroom Employee (Fall 2021 – Spring 2022)</w:t>
+      </w:r>
+    </w:p>
+    <w:p>
+      <w:pPr>
+        <w:ind w:left="360"/>
+        <w:rPr>
+          <w:rFonts w:ascii="Times New Roman" w:hAnsi="Times New Roman" w:cs="Times New Roman"/>
+          <w:sz w:val="24"/>
+          <w:szCs w:val="24"/>
+        </w:rPr>
+      </w:pPr>
+      <w:r>
+        <w:rPr>
+          <w:rFonts w:ascii="Times New Roman" w:hAnsi="Times New Roman" w:cs="Times New Roman"/>
+          <w:sz w:val="24"/>
+          <w:szCs w:val="24"/>
+        </w:rPr>
+        <w:t>University of Minnesota</w:t>
+      </w:r>
+      <w:r>
+        <w:rPr>
+          <w:rFonts w:ascii="Times New Roman" w:hAnsi="Times New Roman" w:cs="Times New Roman"/>
+          <w:sz w:val="24"/>
+          <w:szCs w:val="24"/>
+        </w:rPr>
+        <w:t>, Minneapolis Minnesota</w:t>
       </w:r>
     </w:p>
     <w:p>
@@ -478,59 +897,62 @@
         <w:pStyle w:val="ListParagraph"/>
         <w:numPr>
           <w:ilvl w:val="0"/>
-          <w:numId w:val="1"/>
+          <w:numId w:val="2"/>
         </w:numPr>
-        <w:spacing w:line="240" w:lineRule="auto"/>
-        <w:rPr>
-          <w:rFonts w:ascii="Times New Roman" w:hAnsi="Times New Roman" w:cs="Times New Roman"/>
-          <w:sz w:val="24"/>
-          <w:szCs w:val="24"/>
-        </w:rPr>
-      </w:pPr>
-      <w:r>
-        <w:rPr>
-          <w:rFonts w:ascii="Times New Roman" w:hAnsi="Times New Roman" w:cs="Times New Roman"/>
-          <w:sz w:val="24"/>
-          <w:szCs w:val="24"/>
-        </w:rPr>
-        <w:t>Learned about how automation is affecting medical applications of chemistry</w:t>
-      </w:r>
-    </w:p>
-    <w:p>
-      <w:pPr>
-        <w:spacing w:line="240" w:lineRule="auto"/>
-        <w:jc w:val="center"/>
-        <w:rPr>
-          <w:rFonts w:ascii="Times New Roman" w:hAnsi="Times New Roman" w:cs="Times New Roman"/>
-          <w:b/>
-          <w:bCs/>
-          <w:sz w:val="28"/>
-          <w:szCs w:val="28"/>
-        </w:rPr>
-      </w:pPr>
-      <w:r>
-        <w:rPr>
-          <w:rFonts w:ascii="Times New Roman" w:hAnsi="Times New Roman" w:cs="Times New Roman"/>
-          <w:b/>
-          <w:bCs/>
-          <w:sz w:val="28"/>
-          <w:szCs w:val="28"/>
-        </w:rPr>
-        <w:t>Work Experience</w:t>
-      </w:r>
-    </w:p>
-    <w:p>
-      <w:pPr>
-        <w:spacing w:line="240" w:lineRule="auto"/>
-        <w:rPr>
-          <w:rFonts w:ascii="Times New Roman" w:hAnsi="Times New Roman" w:cs="Times New Roman"/>
-          <w:sz w:val="24"/>
-          <w:szCs w:val="24"/>
-        </w:rPr>
-      </w:pPr>
-      <w:r>
-        <w:rPr>
-          <w:rFonts w:ascii="Times New Roman" w:hAnsi="Times New Roman" w:cs="Times New Roman"/>
+        <w:ind w:left="1080"/>
+        <w:rPr>
+          <w:rFonts w:ascii="Times New Roman" w:hAnsi="Times New Roman" w:cs="Times New Roman"/>
+          <w:sz w:val="24"/>
+          <w:szCs w:val="24"/>
+        </w:rPr>
+      </w:pPr>
+      <w:r>
+        <w:rPr>
+          <w:rFonts w:ascii="Times New Roman" w:hAnsi="Times New Roman" w:cs="Times New Roman"/>
+          <w:sz w:val="24"/>
+          <w:szCs w:val="24"/>
+        </w:rPr>
+        <w:t>Handled and restocked chemicals and lab equipment in store</w:t>
+      </w:r>
+    </w:p>
+    <w:p>
+      <w:pPr>
+        <w:pStyle w:val="ListParagraph"/>
+        <w:numPr>
+          <w:ilvl w:val="0"/>
+          <w:numId w:val="2"/>
+        </w:numPr>
+        <w:ind w:left="1080"/>
+        <w:rPr>
+          <w:rFonts w:ascii="Times New Roman" w:hAnsi="Times New Roman" w:cs="Times New Roman"/>
+          <w:sz w:val="24"/>
+          <w:szCs w:val="24"/>
+        </w:rPr>
+      </w:pPr>
+      <w:r>
+        <w:rPr>
+          <w:rFonts w:ascii="Times New Roman" w:hAnsi="Times New Roman" w:cs="Times New Roman"/>
+          <w:sz w:val="24"/>
+          <w:szCs w:val="24"/>
+        </w:rPr>
+        <w:t>Assisted customers</w:t>
+      </w:r>
+    </w:p>
+    <w:p>
+      <w:pPr>
+        <w:rPr>
+          <w:rFonts w:ascii="Times New Roman" w:hAnsi="Times New Roman" w:cs="Times New Roman"/>
+          <w:b/>
+          <w:bCs/>
+          <w:sz w:val="24"/>
+          <w:szCs w:val="24"/>
+        </w:rPr>
+      </w:pPr>
+      <w:r>
+        <w:rPr>
+          <w:rFonts w:ascii="Times New Roman" w:hAnsi="Times New Roman" w:cs="Times New Roman"/>
+          <w:b/>
+          <w:bCs/>
           <w:sz w:val="24"/>
           <w:szCs w:val="24"/>
         </w:rPr>
@@ -539,7 +961,7 @@
     </w:p>
     <w:p>
       <w:pPr>
-        <w:spacing w:line="240" w:lineRule="auto"/>
+        <w:ind w:left="360"/>
         <w:rPr>
           <w:rFonts w:ascii="Times New Roman" w:hAnsi="Times New Roman" w:cs="Times New Roman"/>
           <w:sz w:val="24"/>
@@ -553,6 +975,14 @@
           <w:szCs w:val="24"/>
         </w:rPr>
         <w:t>University of Minnesota</w:t>
+      </w:r>
+      <w:r>
+        <w:rPr>
+          <w:rFonts w:ascii="Times New Roman" w:hAnsi="Times New Roman" w:cs="Times New Roman"/>
+          <w:sz w:val="24"/>
+          <w:szCs w:val="24"/>
+        </w:rPr>
+        <w:t>, Minneapolis Minnesota</w:t>
       </w:r>
     </w:p>
     <w:p>
@@ -562,7 +992,7 @@
           <w:ilvl w:val="0"/>
           <w:numId w:val="3"/>
         </w:numPr>
-        <w:spacing w:line="240" w:lineRule="auto"/>
+        <w:ind w:left="1080"/>
         <w:rPr>
           <w:rFonts w:ascii="Times New Roman" w:hAnsi="Times New Roman" w:cs="Times New Roman"/>
           <w:sz w:val="24"/>
@@ -580,78 +1010,133 @@
     </w:p>
     <w:p>
       <w:pPr>
-        <w:spacing w:line="240" w:lineRule="auto"/>
-        <w:rPr>
-          <w:rFonts w:ascii="Times New Roman" w:hAnsi="Times New Roman" w:cs="Times New Roman"/>
-          <w:sz w:val="24"/>
-          <w:szCs w:val="24"/>
-        </w:rPr>
-      </w:pPr>
-      <w:r>
-        <w:rPr>
-          <w:rFonts w:ascii="Times New Roman" w:hAnsi="Times New Roman" w:cs="Times New Roman"/>
-          <w:sz w:val="24"/>
-          <w:szCs w:val="24"/>
-        </w:rPr>
-        <w:t>Chemistry Department</w:t>
-      </w:r>
-      <w:r>
-        <w:rPr>
-          <w:rFonts w:ascii="Times New Roman" w:hAnsi="Times New Roman" w:cs="Times New Roman"/>
-          <w:sz w:val="24"/>
-          <w:szCs w:val="24"/>
-        </w:rPr>
-        <w:t xml:space="preserve"> </w:t>
-      </w:r>
-      <w:r>
-        <w:rPr>
-          <w:rFonts w:ascii="Times New Roman" w:hAnsi="Times New Roman" w:cs="Times New Roman"/>
-          <w:sz w:val="24"/>
-          <w:szCs w:val="24"/>
-        </w:rPr>
-        <w:t>Stockroom Employee</w:t>
-      </w:r>
-      <w:r>
-        <w:rPr>
-          <w:rFonts w:ascii="Times New Roman" w:hAnsi="Times New Roman" w:cs="Times New Roman"/>
-          <w:sz w:val="24"/>
-          <w:szCs w:val="24"/>
-        </w:rPr>
-        <w:t xml:space="preserve"> (</w:t>
-      </w:r>
-      <w:r>
-        <w:rPr>
-          <w:rFonts w:ascii="Times New Roman" w:hAnsi="Times New Roman" w:cs="Times New Roman"/>
-          <w:sz w:val="24"/>
-          <w:szCs w:val="24"/>
-        </w:rPr>
-        <w:t>Fall 2021 - Present</w:t>
-      </w:r>
-      <w:r>
-        <w:rPr>
-          <w:rFonts w:ascii="Times New Roman" w:hAnsi="Times New Roman" w:cs="Times New Roman"/>
-          <w:sz w:val="24"/>
-          <w:szCs w:val="24"/>
-        </w:rPr>
-        <w:t>)</w:t>
-      </w:r>
-    </w:p>
-    <w:p>
-      <w:pPr>
-        <w:spacing w:line="240" w:lineRule="auto"/>
-        <w:rPr>
-          <w:rFonts w:ascii="Times New Roman" w:hAnsi="Times New Roman" w:cs="Times New Roman"/>
-          <w:sz w:val="24"/>
-          <w:szCs w:val="24"/>
-        </w:rPr>
-      </w:pPr>
-      <w:r>
-        <w:rPr>
-          <w:rFonts w:ascii="Times New Roman" w:hAnsi="Times New Roman" w:cs="Times New Roman"/>
-          <w:sz w:val="24"/>
-          <w:szCs w:val="24"/>
-        </w:rPr>
-        <w:t>University of Minnesota</w:t>
+        <w:jc w:val="center"/>
+        <w:rPr>
+          <w:rFonts w:ascii="Times New Roman" w:hAnsi="Times New Roman" w:cs="Times New Roman"/>
+          <w:b/>
+          <w:bCs/>
+          <w:sz w:val="28"/>
+          <w:szCs w:val="28"/>
+        </w:rPr>
+      </w:pPr>
+    </w:p>
+    <w:p>
+      <w:pPr>
+        <w:jc w:val="center"/>
+        <w:rPr>
+          <w:rFonts w:ascii="Times New Roman" w:hAnsi="Times New Roman" w:cs="Times New Roman"/>
+          <w:sz w:val="28"/>
+          <w:szCs w:val="28"/>
+        </w:rPr>
+      </w:pPr>
+      <w:r>
+        <w:rPr>
+          <w:rFonts w:ascii="Times New Roman" w:hAnsi="Times New Roman" w:cs="Times New Roman"/>
+          <w:b/>
+          <w:bCs/>
+          <w:sz w:val="28"/>
+          <w:szCs w:val="28"/>
+        </w:rPr>
+        <w:t>Projects</w:t>
+      </w:r>
+    </w:p>
+    <w:p>
+      <w:pPr>
+        <w:rPr>
+          <w:rFonts w:ascii="Times New Roman" w:hAnsi="Times New Roman" w:cs="Times New Roman"/>
+          <w:b/>
+          <w:bCs/>
+          <w:sz w:val="24"/>
+          <w:szCs w:val="24"/>
+        </w:rPr>
+      </w:pPr>
+      <w:r>
+        <w:rPr>
+          <w:rFonts w:ascii="Times New Roman" w:hAnsi="Times New Roman" w:cs="Times New Roman"/>
+          <w:b/>
+          <w:bCs/>
+          <w:sz w:val="24"/>
+          <w:szCs w:val="24"/>
+        </w:rPr>
+        <w:t xml:space="preserve">Frontend and Backend of a </w:t>
+      </w:r>
+      <w:r>
+        <w:rPr>
+          <w:rFonts w:ascii="Times New Roman" w:hAnsi="Times New Roman" w:cs="Times New Roman"/>
+          <w:b/>
+          <w:bCs/>
+          <w:sz w:val="24"/>
+          <w:szCs w:val="24"/>
+        </w:rPr>
+        <w:t>Company Website</w:t>
+      </w:r>
+    </w:p>
+    <w:p>
+      <w:pPr>
+        <w:ind w:left="360"/>
+        <w:rPr>
+          <w:rFonts w:ascii="Times New Roman" w:hAnsi="Times New Roman" w:cs="Times New Roman"/>
+          <w:sz w:val="24"/>
+          <w:szCs w:val="24"/>
+        </w:rPr>
+      </w:pPr>
+      <w:r>
+        <w:rPr>
+          <w:rFonts w:ascii="Times New Roman" w:hAnsi="Times New Roman" w:cs="Times New Roman"/>
+          <w:sz w:val="24"/>
+          <w:szCs w:val="24"/>
+        </w:rPr>
+        <w:t xml:space="preserve">A mock company website with </w:t>
+      </w:r>
+      <w:r>
+        <w:rPr>
+          <w:rFonts w:ascii="Times New Roman" w:hAnsi="Times New Roman" w:cs="Times New Roman"/>
+          <w:sz w:val="24"/>
+          <w:szCs w:val="24"/>
+        </w:rPr>
+        <w:t>separate views for the general public logged in employees</w:t>
+      </w:r>
+      <w:r>
+        <w:rPr>
+          <w:rFonts w:ascii="Times New Roman" w:hAnsi="Times New Roman" w:cs="Times New Roman"/>
+          <w:sz w:val="24"/>
+          <w:szCs w:val="24"/>
+        </w:rPr>
+        <w:t>.</w:t>
+      </w:r>
+    </w:p>
+    <w:p>
+      <w:pPr>
+        <w:ind w:left="360"/>
+        <w:rPr>
+          <w:rFonts w:ascii="Times New Roman" w:hAnsi="Times New Roman" w:cs="Times New Roman"/>
+          <w:sz w:val="24"/>
+          <w:szCs w:val="24"/>
+        </w:rPr>
+      </w:pPr>
+      <w:r>
+        <w:rPr>
+          <w:rFonts w:ascii="Times New Roman" w:hAnsi="Times New Roman" w:cs="Times New Roman"/>
+          <w:sz w:val="24"/>
+          <w:szCs w:val="24"/>
+        </w:rPr>
+        <w:t xml:space="preserve">Skills </w:t>
+      </w:r>
+      <w:r>
+        <w:rPr>
+          <w:rFonts w:ascii="Times New Roman" w:hAnsi="Times New Roman" w:cs="Times New Roman"/>
+          <w:sz w:val="24"/>
+          <w:szCs w:val="24"/>
+        </w:rPr>
+        <w:t>Used</w:t>
+      </w:r>
+      <w:r>
+        <w:rPr>
+          <w:rFonts w:ascii="Times New Roman" w:hAnsi="Times New Roman" w:cs="Times New Roman"/>
+          <w:sz w:val="24"/>
+          <w:szCs w:val="24"/>
+        </w:rPr>
+        <w:t>:</w:t>
       </w:r>
     </w:p>
     <w:p>
@@ -659,54 +1144,37 @@
         <w:pStyle w:val="ListParagraph"/>
         <w:numPr>
           <w:ilvl w:val="0"/>
-          <w:numId w:val="2"/>
+          <w:numId w:val="3"/>
         </w:numPr>
-        <w:spacing w:line="240" w:lineRule="auto"/>
-        <w:rPr>
-          <w:rFonts w:ascii="Times New Roman" w:hAnsi="Times New Roman" w:cs="Times New Roman"/>
-          <w:sz w:val="24"/>
-          <w:szCs w:val="24"/>
-        </w:rPr>
-      </w:pPr>
-      <w:r>
-        <w:rPr>
-          <w:rFonts w:ascii="Times New Roman" w:hAnsi="Times New Roman" w:cs="Times New Roman"/>
-          <w:sz w:val="24"/>
-          <w:szCs w:val="24"/>
-        </w:rPr>
-        <w:t>H</w:t>
-      </w:r>
-      <w:r>
-        <w:rPr>
-          <w:rFonts w:ascii="Times New Roman" w:hAnsi="Times New Roman" w:cs="Times New Roman"/>
-          <w:sz w:val="24"/>
-          <w:szCs w:val="24"/>
-        </w:rPr>
-        <w:t xml:space="preserve">andled </w:t>
-      </w:r>
-      <w:r>
-        <w:rPr>
-          <w:rFonts w:ascii="Times New Roman" w:hAnsi="Times New Roman" w:cs="Times New Roman"/>
-          <w:sz w:val="24"/>
-          <w:szCs w:val="24"/>
-        </w:rPr>
-        <w:t xml:space="preserve">and restocked </w:t>
-      </w:r>
-      <w:r>
-        <w:rPr>
-          <w:rFonts w:ascii="Times New Roman" w:hAnsi="Times New Roman" w:cs="Times New Roman"/>
-          <w:sz w:val="24"/>
-          <w:szCs w:val="24"/>
-        </w:rPr>
-        <w:t>chemicals and lab equipment</w:t>
-      </w:r>
-      <w:r>
-        <w:rPr>
-          <w:rFonts w:ascii="Times New Roman" w:hAnsi="Times New Roman" w:cs="Times New Roman"/>
-          <w:sz w:val="24"/>
-          <w:szCs w:val="24"/>
-        </w:rPr>
-        <w:t xml:space="preserve"> in store</w:t>
+        <w:rPr>
+          <w:rFonts w:ascii="Times New Roman" w:hAnsi="Times New Roman" w:cs="Times New Roman"/>
+          <w:sz w:val="24"/>
+          <w:szCs w:val="24"/>
+        </w:rPr>
+      </w:pPr>
+      <w:r>
+        <w:rPr>
+          <w:rFonts w:ascii="Times New Roman" w:hAnsi="Times New Roman" w:cs="Times New Roman"/>
+          <w:sz w:val="24"/>
+          <w:szCs w:val="24"/>
+        </w:rPr>
+        <w:t>Java</w:t>
+      </w:r>
+      <w:r>
+        <w:rPr>
+          <w:rFonts w:ascii="Times New Roman" w:hAnsi="Times New Roman" w:cs="Times New Roman"/>
+          <w:sz w:val="24"/>
+          <w:szCs w:val="24"/>
+        </w:rPr>
+        <w:t>S</w:t>
+      </w:r>
+      <w:r>
+        <w:rPr>
+          <w:rFonts w:ascii="Times New Roman" w:hAnsi="Times New Roman" w:cs="Times New Roman"/>
+          <w:sz w:val="24"/>
+          <w:szCs w:val="24"/>
+        </w:rPr>
+        <w:t>cript</w:t>
       </w:r>
     </w:p>
     <w:p>
@@ -714,22 +1182,564 @@
         <w:pStyle w:val="ListParagraph"/>
         <w:numPr>
           <w:ilvl w:val="0"/>
-          <w:numId w:val="2"/>
+          <w:numId w:val="3"/>
         </w:numPr>
-        <w:spacing w:line="240" w:lineRule="auto"/>
-        <w:rPr>
-          <w:rFonts w:ascii="Times New Roman" w:hAnsi="Times New Roman" w:cs="Times New Roman"/>
-          <w:sz w:val="24"/>
-          <w:szCs w:val="24"/>
-        </w:rPr>
-      </w:pPr>
-      <w:r>
-        <w:rPr>
-          <w:rFonts w:ascii="Times New Roman" w:hAnsi="Times New Roman" w:cs="Times New Roman"/>
-          <w:sz w:val="24"/>
-          <w:szCs w:val="24"/>
-        </w:rPr>
-        <w:t>Assisted customers</w:t>
+        <w:rPr>
+          <w:rFonts w:ascii="Times New Roman" w:hAnsi="Times New Roman" w:cs="Times New Roman"/>
+          <w:sz w:val="24"/>
+          <w:szCs w:val="24"/>
+        </w:rPr>
+      </w:pPr>
+      <w:r>
+        <w:rPr>
+          <w:rFonts w:ascii="Times New Roman" w:hAnsi="Times New Roman" w:cs="Times New Roman"/>
+          <w:sz w:val="24"/>
+          <w:szCs w:val="24"/>
+        </w:rPr>
+        <w:t>React</w:t>
+      </w:r>
+    </w:p>
+    <w:p>
+      <w:pPr>
+        <w:pStyle w:val="ListParagraph"/>
+        <w:numPr>
+          <w:ilvl w:val="0"/>
+          <w:numId w:val="3"/>
+        </w:numPr>
+        <w:rPr>
+          <w:rFonts w:ascii="Times New Roman" w:hAnsi="Times New Roman" w:cs="Times New Roman"/>
+          <w:sz w:val="24"/>
+          <w:szCs w:val="24"/>
+        </w:rPr>
+      </w:pPr>
+      <w:r>
+        <w:rPr>
+          <w:rFonts w:ascii="Times New Roman" w:hAnsi="Times New Roman" w:cs="Times New Roman"/>
+          <w:sz w:val="24"/>
+          <w:szCs w:val="24"/>
+        </w:rPr>
+        <w:t>APIs and Databases</w:t>
+      </w:r>
+    </w:p>
+    <w:p>
+      <w:pPr>
+        <w:ind w:left="360"/>
+        <w:rPr>
+          <w:rFonts w:ascii="Times New Roman" w:hAnsi="Times New Roman" w:cs="Times New Roman"/>
+          <w:sz w:val="24"/>
+          <w:szCs w:val="24"/>
+        </w:rPr>
+      </w:pPr>
+      <w:r>
+        <w:rPr>
+          <w:rFonts w:ascii="Times New Roman" w:hAnsi="Times New Roman" w:cs="Times New Roman"/>
+          <w:sz w:val="24"/>
+          <w:szCs w:val="24"/>
+        </w:rPr>
+        <w:t xml:space="preserve">GitHub URL: </w:t>
+      </w:r>
+      <w:hyperlink r:id="rId9" w:history="1">
+        <w:r>
+          <w:rPr>
+            <w:rStyle w:val="Hyperlink"/>
+            <w:rFonts w:ascii="Times New Roman" w:hAnsi="Times New Roman" w:cs="Times New Roman"/>
+            <w:sz w:val="24"/>
+            <w:szCs w:val="24"/>
+          </w:rPr>
+          <w:t>https://github.com/AaronVenema/machdev</w:t>
+        </w:r>
+      </w:hyperlink>
+      <w:r>
+        <w:rPr>
+          <w:rFonts w:ascii="Times New Roman" w:hAnsi="Times New Roman" w:cs="Times New Roman"/>
+          <w:sz w:val="24"/>
+          <w:szCs w:val="24"/>
+        </w:rPr>
+        <w:t xml:space="preserve"> </w:t>
+      </w:r>
+    </w:p>
+    <w:p>
+      <w:pPr>
+        <w:ind w:left="360"/>
+        <w:rPr>
+          <w:rFonts w:ascii="Times New Roman" w:hAnsi="Times New Roman" w:cs="Times New Roman"/>
+          <w:sz w:val="24"/>
+          <w:szCs w:val="24"/>
+        </w:rPr>
+      </w:pPr>
+      <w:r>
+        <w:rPr>
+          <w:rFonts w:ascii="Times New Roman" w:hAnsi="Times New Roman" w:cs="Times New Roman"/>
+          <w:sz w:val="24"/>
+          <w:szCs w:val="24"/>
+        </w:rPr>
+        <w:t>Deployed Project URL:</w:t>
+      </w:r>
+      <w:r>
+        <w:rPr>
+          <w:rFonts w:ascii="Times New Roman" w:hAnsi="Times New Roman" w:cs="Times New Roman"/>
+          <w:sz w:val="24"/>
+          <w:szCs w:val="24"/>
+        </w:rPr>
+        <w:t xml:space="preserve"> </w:t>
+      </w:r>
+      <w:hyperlink r:id="rId10" w:history="1">
+        <w:r>
+          <w:rPr>
+            <w:rStyle w:val="Hyperlink"/>
+            <w:rFonts w:ascii="Times New Roman" w:hAnsi="Times New Roman" w:cs="Times New Roman"/>
+            <w:sz w:val="24"/>
+            <w:szCs w:val="24"/>
+          </w:rPr>
+          <w:t>https://machdev.herokuapp.com/</w:t>
+        </w:r>
+      </w:hyperlink>
+      <w:r>
+        <w:rPr>
+          <w:rFonts w:ascii="Times New Roman" w:hAnsi="Times New Roman" w:cs="Times New Roman"/>
+          <w:sz w:val="24"/>
+          <w:szCs w:val="24"/>
+        </w:rPr>
+        <w:t xml:space="preserve"> </w:t>
+      </w:r>
+    </w:p>
+    <w:p>
+      <w:pPr>
+        <w:rPr>
+          <w:rFonts w:ascii="Times New Roman" w:hAnsi="Times New Roman" w:cs="Times New Roman"/>
+          <w:b/>
+          <w:bCs/>
+          <w:sz w:val="24"/>
+          <w:szCs w:val="24"/>
+        </w:rPr>
+      </w:pPr>
+      <w:r>
+        <w:rPr>
+          <w:rFonts w:ascii="Times New Roman" w:hAnsi="Times New Roman" w:cs="Times New Roman"/>
+          <w:b/>
+          <w:bCs/>
+          <w:sz w:val="24"/>
+          <w:szCs w:val="24"/>
+        </w:rPr>
+        <w:lastRenderedPageBreak/>
+        <w:t>Soc</w:t>
+      </w:r>
+      <w:r>
+        <w:rPr>
+          <w:rFonts w:ascii="Times New Roman" w:hAnsi="Times New Roman" w:cs="Times New Roman"/>
+          <w:b/>
+          <w:bCs/>
+          <w:sz w:val="24"/>
+          <w:szCs w:val="24"/>
+        </w:rPr>
+        <w:t>ial Network API</w:t>
+      </w:r>
+    </w:p>
+    <w:p>
+      <w:pPr>
+        <w:ind w:left="360"/>
+        <w:rPr>
+          <w:rFonts w:ascii="Times New Roman" w:hAnsi="Times New Roman" w:cs="Times New Roman"/>
+          <w:sz w:val="24"/>
+          <w:szCs w:val="24"/>
+        </w:rPr>
+      </w:pPr>
+      <w:r>
+        <w:rPr>
+          <w:rFonts w:ascii="Times New Roman" w:hAnsi="Times New Roman" w:cs="Times New Roman"/>
+          <w:sz w:val="24"/>
+          <w:szCs w:val="24"/>
+        </w:rPr>
+        <w:t>A mock social</w:t>
+      </w:r>
+      <w:r>
+        <w:rPr>
+          <w:rFonts w:ascii="Times New Roman" w:hAnsi="Times New Roman" w:cs="Times New Roman"/>
+          <w:sz w:val="24"/>
+          <w:szCs w:val="24"/>
+        </w:rPr>
+        <w:t xml:space="preserve"> network API that uses a NoSQL database.</w:t>
+      </w:r>
+    </w:p>
+    <w:p>
+      <w:pPr>
+        <w:ind w:left="360"/>
+        <w:rPr>
+          <w:rFonts w:ascii="Times New Roman" w:hAnsi="Times New Roman" w:cs="Times New Roman"/>
+          <w:sz w:val="24"/>
+          <w:szCs w:val="24"/>
+        </w:rPr>
+      </w:pPr>
+      <w:r>
+        <w:rPr>
+          <w:rFonts w:ascii="Times New Roman" w:hAnsi="Times New Roman" w:cs="Times New Roman"/>
+          <w:sz w:val="24"/>
+          <w:szCs w:val="24"/>
+        </w:rPr>
+        <w:t>Skills Used</w:t>
+      </w:r>
+      <w:r>
+        <w:rPr>
+          <w:rFonts w:ascii="Times New Roman" w:hAnsi="Times New Roman" w:cs="Times New Roman"/>
+          <w:sz w:val="24"/>
+          <w:szCs w:val="24"/>
+        </w:rPr>
+        <w:t>:</w:t>
+      </w:r>
+    </w:p>
+    <w:p>
+      <w:pPr>
+        <w:pStyle w:val="ListParagraph"/>
+        <w:numPr>
+          <w:ilvl w:val="0"/>
+          <w:numId w:val="3"/>
+        </w:numPr>
+        <w:rPr>
+          <w:rFonts w:ascii="Times New Roman" w:hAnsi="Times New Roman" w:cs="Times New Roman"/>
+          <w:sz w:val="24"/>
+          <w:szCs w:val="24"/>
+        </w:rPr>
+      </w:pPr>
+      <w:r>
+        <w:rPr>
+          <w:rFonts w:ascii="Times New Roman" w:hAnsi="Times New Roman" w:cs="Times New Roman"/>
+          <w:sz w:val="24"/>
+          <w:szCs w:val="24"/>
+        </w:rPr>
+        <w:t>JavaScript</w:t>
+      </w:r>
+    </w:p>
+    <w:p>
+      <w:pPr>
+        <w:pStyle w:val="ListParagraph"/>
+        <w:numPr>
+          <w:ilvl w:val="0"/>
+          <w:numId w:val="3"/>
+        </w:numPr>
+        <w:rPr>
+          <w:rFonts w:ascii="Times New Roman" w:hAnsi="Times New Roman" w:cs="Times New Roman"/>
+          <w:sz w:val="24"/>
+          <w:szCs w:val="24"/>
+        </w:rPr>
+      </w:pPr>
+      <w:r>
+        <w:rPr>
+          <w:rFonts w:ascii="Times New Roman" w:hAnsi="Times New Roman" w:cs="Times New Roman"/>
+          <w:sz w:val="24"/>
+          <w:szCs w:val="24"/>
+        </w:rPr>
+        <w:t>API</w:t>
+      </w:r>
+      <w:r>
+        <w:rPr>
+          <w:rFonts w:ascii="Times New Roman" w:hAnsi="Times New Roman" w:cs="Times New Roman"/>
+          <w:sz w:val="24"/>
+          <w:szCs w:val="24"/>
+        </w:rPr>
+        <w:t>s</w:t>
+      </w:r>
+    </w:p>
+    <w:p>
+      <w:pPr>
+        <w:pStyle w:val="ListParagraph"/>
+        <w:numPr>
+          <w:ilvl w:val="0"/>
+          <w:numId w:val="3"/>
+        </w:numPr>
+        <w:rPr>
+          <w:rFonts w:ascii="Times New Roman" w:hAnsi="Times New Roman" w:cs="Times New Roman"/>
+          <w:sz w:val="24"/>
+          <w:szCs w:val="24"/>
+        </w:rPr>
+      </w:pPr>
+      <w:r>
+        <w:rPr>
+          <w:rFonts w:ascii="Times New Roman" w:hAnsi="Times New Roman" w:cs="Times New Roman"/>
+          <w:sz w:val="24"/>
+          <w:szCs w:val="24"/>
+        </w:rPr>
+        <w:t>Test Based Development</w:t>
+      </w:r>
+    </w:p>
+    <w:p>
+      <w:pPr>
+        <w:ind w:left="360"/>
+        <w:rPr>
+          <w:rFonts w:ascii="Times New Roman" w:hAnsi="Times New Roman" w:cs="Times New Roman"/>
+          <w:sz w:val="24"/>
+          <w:szCs w:val="24"/>
+        </w:rPr>
+      </w:pPr>
+      <w:r>
+        <w:rPr>
+          <w:rFonts w:ascii="Times New Roman" w:hAnsi="Times New Roman" w:cs="Times New Roman"/>
+          <w:sz w:val="24"/>
+          <w:szCs w:val="24"/>
+        </w:rPr>
+        <w:t xml:space="preserve">GitHub URL: </w:t>
+      </w:r>
+      <w:hyperlink r:id="rId11" w:history="1">
+        <w:r>
+          <w:rPr>
+            <w:rStyle w:val="Hyperlink"/>
+            <w:rFonts w:ascii="Times New Roman" w:hAnsi="Times New Roman" w:cs="Times New Roman"/>
+            <w:sz w:val="24"/>
+            <w:szCs w:val="24"/>
+          </w:rPr>
+          <w:t>https://github.com/fortu038/Social_Network_API</w:t>
+        </w:r>
+      </w:hyperlink>
+      <w:r>
+        <w:rPr>
+          <w:rFonts w:ascii="Times New Roman" w:hAnsi="Times New Roman" w:cs="Times New Roman"/>
+          <w:sz w:val="24"/>
+          <w:szCs w:val="24"/>
+        </w:rPr>
+        <w:t xml:space="preserve"> </w:t>
+      </w:r>
+    </w:p>
+    <w:p>
+      <w:pPr>
+        <w:ind w:left="360"/>
+        <w:rPr>
+          <w:rFonts w:ascii="Times New Roman" w:hAnsi="Times New Roman" w:cs="Times New Roman"/>
+          <w:sz w:val="24"/>
+          <w:szCs w:val="24"/>
+        </w:rPr>
+      </w:pPr>
+      <w:r>
+        <w:rPr>
+          <w:rFonts w:ascii="Times New Roman" w:hAnsi="Times New Roman" w:cs="Times New Roman"/>
+          <w:sz w:val="24"/>
+          <w:szCs w:val="24"/>
+        </w:rPr>
+        <w:t>Project</w:t>
+      </w:r>
+      <w:r>
+        <w:rPr>
+          <w:rFonts w:ascii="Times New Roman" w:hAnsi="Times New Roman" w:cs="Times New Roman"/>
+          <w:sz w:val="24"/>
+          <w:szCs w:val="24"/>
+        </w:rPr>
+        <w:t xml:space="preserve"> Walkthrough Video</w:t>
+      </w:r>
+      <w:r>
+        <w:rPr>
+          <w:rFonts w:ascii="Times New Roman" w:hAnsi="Times New Roman" w:cs="Times New Roman"/>
+          <w:sz w:val="24"/>
+          <w:szCs w:val="24"/>
+        </w:rPr>
+        <w:t xml:space="preserve"> URL:</w:t>
+      </w:r>
+      <w:r>
+        <w:rPr>
+          <w:rFonts w:ascii="Times New Roman" w:hAnsi="Times New Roman" w:cs="Times New Roman"/>
+          <w:sz w:val="24"/>
+          <w:szCs w:val="24"/>
+        </w:rPr>
+        <w:t xml:space="preserve"> </w:t>
+      </w:r>
+      <w:hyperlink r:id="rId12" w:history="1">
+        <w:r>
+          <w:rPr>
+            <w:rStyle w:val="Hyperlink"/>
+            <w:rFonts w:ascii="Times New Roman" w:hAnsi="Times New Roman" w:cs="Times New Roman"/>
+            <w:sz w:val="24"/>
+            <w:szCs w:val="24"/>
+          </w:rPr>
+          <w:t>https://drive.google.com/file/d/1Yx1f296F3iEj-L96JOHRNNHGpQF5Bm3q/view</w:t>
+        </w:r>
+      </w:hyperlink>
+      <w:r>
+        <w:rPr>
+          <w:rFonts w:ascii="Times New Roman" w:hAnsi="Times New Roman" w:cs="Times New Roman"/>
+          <w:sz w:val="24"/>
+          <w:szCs w:val="24"/>
+        </w:rPr>
+        <w:t xml:space="preserve"> </w:t>
+      </w:r>
+    </w:p>
+    <w:p>
+      <w:pPr>
+        <w:rPr>
+          <w:rFonts w:ascii="Times New Roman" w:hAnsi="Times New Roman" w:cs="Times New Roman"/>
+          <w:b/>
+          <w:bCs/>
+          <w:sz w:val="24"/>
+          <w:szCs w:val="24"/>
+        </w:rPr>
+      </w:pPr>
+      <w:r>
+        <w:rPr>
+          <w:rFonts w:ascii="Times New Roman" w:hAnsi="Times New Roman" w:cs="Times New Roman"/>
+          <w:b/>
+          <w:bCs/>
+          <w:sz w:val="24"/>
+          <w:szCs w:val="24"/>
+        </w:rPr>
+        <w:t>Text Editor</w:t>
+      </w:r>
+    </w:p>
+    <w:p>
+      <w:pPr>
+        <w:ind w:left="360"/>
+        <w:rPr>
+          <w:rFonts w:ascii="Times New Roman" w:hAnsi="Times New Roman" w:cs="Times New Roman"/>
+          <w:sz w:val="24"/>
+          <w:szCs w:val="24"/>
+        </w:rPr>
+      </w:pPr>
+      <w:r>
+        <w:rPr>
+          <w:rFonts w:ascii="Times New Roman" w:hAnsi="Times New Roman" w:cs="Times New Roman"/>
+          <w:sz w:val="24"/>
+          <w:szCs w:val="24"/>
+        </w:rPr>
+        <w:t>An in browser text editor created using React</w:t>
+      </w:r>
+    </w:p>
+    <w:p>
+      <w:pPr>
+        <w:ind w:left="360"/>
+        <w:rPr>
+          <w:rFonts w:ascii="Times New Roman" w:hAnsi="Times New Roman" w:cs="Times New Roman"/>
+          <w:sz w:val="24"/>
+          <w:szCs w:val="24"/>
+        </w:rPr>
+      </w:pPr>
+      <w:r>
+        <w:rPr>
+          <w:rFonts w:ascii="Times New Roman" w:hAnsi="Times New Roman" w:cs="Times New Roman"/>
+          <w:sz w:val="24"/>
+          <w:szCs w:val="24"/>
+        </w:rPr>
+        <w:t>Skills Used</w:t>
+      </w:r>
+      <w:r>
+        <w:rPr>
+          <w:rFonts w:ascii="Times New Roman" w:hAnsi="Times New Roman" w:cs="Times New Roman"/>
+          <w:sz w:val="24"/>
+          <w:szCs w:val="24"/>
+        </w:rPr>
+        <w:t>:</w:t>
+      </w:r>
+    </w:p>
+    <w:p>
+      <w:pPr>
+        <w:pStyle w:val="ListParagraph"/>
+        <w:numPr>
+          <w:ilvl w:val="0"/>
+          <w:numId w:val="3"/>
+        </w:numPr>
+        <w:rPr>
+          <w:rFonts w:ascii="Times New Roman" w:hAnsi="Times New Roman" w:cs="Times New Roman"/>
+          <w:sz w:val="24"/>
+          <w:szCs w:val="24"/>
+        </w:rPr>
+      </w:pPr>
+      <w:r>
+        <w:rPr>
+          <w:rFonts w:ascii="Times New Roman" w:hAnsi="Times New Roman" w:cs="Times New Roman"/>
+          <w:sz w:val="24"/>
+          <w:szCs w:val="24"/>
+        </w:rPr>
+        <w:t>JavaScript</w:t>
+      </w:r>
+    </w:p>
+    <w:p>
+      <w:pPr>
+        <w:pStyle w:val="ListParagraph"/>
+        <w:numPr>
+          <w:ilvl w:val="0"/>
+          <w:numId w:val="3"/>
+        </w:numPr>
+        <w:rPr>
+          <w:rFonts w:ascii="Times New Roman" w:hAnsi="Times New Roman" w:cs="Times New Roman"/>
+          <w:sz w:val="24"/>
+          <w:szCs w:val="24"/>
+        </w:rPr>
+      </w:pPr>
+      <w:r>
+        <w:rPr>
+          <w:rFonts w:ascii="Times New Roman" w:hAnsi="Times New Roman" w:cs="Times New Roman"/>
+          <w:sz w:val="24"/>
+          <w:szCs w:val="24"/>
+        </w:rPr>
+        <w:t>React</w:t>
+      </w:r>
+    </w:p>
+    <w:p>
+      <w:pPr>
+        <w:ind w:left="360"/>
+        <w:rPr>
+          <w:rFonts w:ascii="Times New Roman" w:hAnsi="Times New Roman" w:cs="Times New Roman"/>
+          <w:sz w:val="24"/>
+          <w:szCs w:val="24"/>
+        </w:rPr>
+      </w:pPr>
+      <w:r>
+        <w:rPr>
+          <w:rFonts w:ascii="Times New Roman" w:hAnsi="Times New Roman" w:cs="Times New Roman"/>
+          <w:sz w:val="24"/>
+          <w:szCs w:val="24"/>
+        </w:rPr>
+        <w:t xml:space="preserve">GitHub URL: </w:t>
+      </w:r>
+      <w:hyperlink r:id="rId13" w:history="1">
+        <w:r>
+          <w:rPr>
+            <w:rStyle w:val="Hyperlink"/>
+            <w:rFonts w:ascii="Times New Roman" w:hAnsi="Times New Roman" w:cs="Times New Roman"/>
+            <w:sz w:val="24"/>
+            <w:szCs w:val="24"/>
+          </w:rPr>
+          <w:t>https://github.com/fortu038/Text_Editor</w:t>
+        </w:r>
+      </w:hyperlink>
+      <w:r>
+        <w:rPr>
+          <w:rFonts w:ascii="Times New Roman" w:hAnsi="Times New Roman" w:cs="Times New Roman"/>
+          <w:sz w:val="24"/>
+          <w:szCs w:val="24"/>
+        </w:rPr>
+        <w:t xml:space="preserve"> </w:t>
+      </w:r>
+    </w:p>
+    <w:p>
+      <w:pPr>
+        <w:ind w:left="360"/>
+        <w:rPr>
+          <w:rFonts w:ascii="Times New Roman" w:hAnsi="Times New Roman" w:cs="Times New Roman"/>
+          <w:sz w:val="24"/>
+          <w:szCs w:val="24"/>
+        </w:rPr>
+      </w:pPr>
+      <w:r>
+        <w:rPr>
+          <w:rFonts w:ascii="Times New Roman" w:hAnsi="Times New Roman" w:cs="Times New Roman"/>
+          <w:sz w:val="24"/>
+          <w:szCs w:val="24"/>
+        </w:rPr>
+        <w:t xml:space="preserve">Deployed Project URL: </w:t>
+      </w:r>
+      <w:hyperlink r:id="rId14" w:history="1">
+        <w:r>
+          <w:rPr>
+            <w:rStyle w:val="Hyperlink"/>
+            <w:rFonts w:ascii="Times New Roman" w:hAnsi="Times New Roman" w:cs="Times New Roman"/>
+            <w:sz w:val="24"/>
+            <w:szCs w:val="24"/>
+          </w:rPr>
+          <w:t>https://texteditor-production.up.railway.app/</w:t>
+        </w:r>
+      </w:hyperlink>
+      <w:r>
+        <w:rPr>
+          <w:rFonts w:ascii="Times New Roman" w:hAnsi="Times New Roman" w:cs="Times New Roman"/>
+          <w:sz w:val="24"/>
+          <w:szCs w:val="24"/>
+        </w:rPr>
+        <w:t xml:space="preserve"> </w:t>
       </w:r>
     </w:p>
     <w:sectPr>
@@ -973,7 +1983,120 @@
   <w:abstractNum w:abstractNumId="2" w15:restartNumberingAfterBreak="0">
     <w:nsid w:val="3B71175E"/>
     <w:multiLevelType w:val="hybridMultilevel"/>
-    <w:tmpl w:val="4C523386"/>
+    <w:tmpl w:val="76E4A8D0"/>
+    <w:lvl w:ilvl="0" w:tplc="04090001">
+      <w:start w:val="1"/>
+      <w:numFmt w:val="bullet"/>
+      <w:lvlText w:val=""/>
+      <w:lvlJc w:val="left"/>
+      <w:pPr>
+        <w:ind w:left="720" w:hanging="360"/>
+      </w:pPr>
+      <w:rPr>
+        <w:rFonts w:ascii="Symbol" w:hAnsi="Symbol" w:hint="default"/>
+      </w:rPr>
+    </w:lvl>
+    <w:lvl w:ilvl="1" w:tplc="04090003">
+      <w:start w:val="1"/>
+      <w:numFmt w:val="bullet"/>
+      <w:lvlText w:val="o"/>
+      <w:lvlJc w:val="left"/>
+      <w:pPr>
+        <w:ind w:left="1440" w:hanging="360"/>
+      </w:pPr>
+      <w:rPr>
+        <w:rFonts w:ascii="Courier New" w:hAnsi="Courier New" w:cs="Courier New" w:hint="default"/>
+      </w:rPr>
+    </w:lvl>
+    <w:lvl w:ilvl="2" w:tplc="04090005">
+      <w:start w:val="1"/>
+      <w:numFmt w:val="bullet"/>
+      <w:lvlText w:val=""/>
+      <w:lvlJc w:val="left"/>
+      <w:pPr>
+        <w:ind w:left="2160" w:hanging="360"/>
+      </w:pPr>
+      <w:rPr>
+        <w:rFonts w:ascii="Wingdings" w:hAnsi="Wingdings" w:hint="default"/>
+      </w:rPr>
+    </w:lvl>
+    <w:lvl w:ilvl="3" w:tplc="04090001">
+      <w:start w:val="1"/>
+      <w:numFmt w:val="bullet"/>
+      <w:lvlText w:val=""/>
+      <w:lvlJc w:val="left"/>
+      <w:pPr>
+        <w:ind w:left="2880" w:hanging="360"/>
+      </w:pPr>
+      <w:rPr>
+        <w:rFonts w:ascii="Symbol" w:hAnsi="Symbol" w:hint="default"/>
+      </w:rPr>
+    </w:lvl>
+    <w:lvl w:ilvl="4" w:tplc="04090003" w:tentative="1">
+      <w:start w:val="1"/>
+      <w:numFmt w:val="bullet"/>
+      <w:lvlText w:val="o"/>
+      <w:lvlJc w:val="left"/>
+      <w:pPr>
+        <w:ind w:left="3600" w:hanging="360"/>
+      </w:pPr>
+      <w:rPr>
+        <w:rFonts w:ascii="Courier New" w:hAnsi="Courier New" w:cs="Courier New" w:hint="default"/>
+      </w:rPr>
+    </w:lvl>
+    <w:lvl w:ilvl="5" w:tplc="04090005" w:tentative="1">
+      <w:start w:val="1"/>
+      <w:numFmt w:val="bullet"/>
+      <w:lvlText w:val=""/>
+      <w:lvlJc w:val="left"/>
+      <w:pPr>
+        <w:ind w:left="4320" w:hanging="360"/>
+      </w:pPr>
+      <w:rPr>
+        <w:rFonts w:ascii="Wingdings" w:hAnsi="Wingdings" w:hint="default"/>
+      </w:rPr>
+    </w:lvl>
+    <w:lvl w:ilvl="6" w:tplc="04090001" w:tentative="1">
+      <w:start w:val="1"/>
+      <w:numFmt w:val="bullet"/>
+      <w:lvlText w:val=""/>
+      <w:lvlJc w:val="left"/>
+      <w:pPr>
+        <w:ind w:left="5040" w:hanging="360"/>
+      </w:pPr>
+      <w:rPr>
+        <w:rFonts w:ascii="Symbol" w:hAnsi="Symbol" w:hint="default"/>
+      </w:rPr>
+    </w:lvl>
+    <w:lvl w:ilvl="7" w:tplc="04090003" w:tentative="1">
+      <w:start w:val="1"/>
+      <w:numFmt w:val="bullet"/>
+      <w:lvlText w:val="o"/>
+      <w:lvlJc w:val="left"/>
+      <w:pPr>
+        <w:ind w:left="5760" w:hanging="360"/>
+      </w:pPr>
+      <w:rPr>
+        <w:rFonts w:ascii="Courier New" w:hAnsi="Courier New" w:cs="Courier New" w:hint="default"/>
+      </w:rPr>
+    </w:lvl>
+    <w:lvl w:ilvl="8" w:tplc="04090005" w:tentative="1">
+      <w:start w:val="1"/>
+      <w:numFmt w:val="bullet"/>
+      <w:lvlText w:val=""/>
+      <w:lvlJc w:val="left"/>
+      <w:pPr>
+        <w:ind w:left="6480" w:hanging="360"/>
+      </w:pPr>
+      <w:rPr>
+        <w:rFonts w:ascii="Wingdings" w:hAnsi="Wingdings" w:hint="default"/>
+      </w:rPr>
+    </w:lvl>
+  </w:abstractNum>
+  <w:abstractNum w:abstractNumId="3" w15:restartNumberingAfterBreak="0">
+    <w:nsid w:val="63347F25"/>
+    <w:multiLevelType w:val="hybridMultilevel"/>
+    <w:tmpl w:val="FFA4F148"/>
     <w:lvl w:ilvl="0" w:tplc="04090001">
       <w:start w:val="1"/>
       <w:numFmt w:val="bullet"/>
@@ -1092,6 +2215,9 @@
   <w:num w:numId="3" w16cid:durableId="891582113">
     <w:abstractNumId w:val="2"/>
   </w:num>
+  <w:num w:numId="4" w16cid:durableId="307712558">
+    <w:abstractNumId w:val="3"/>
+  </w:num>
 </w:numbering>
 </file>
 
@@ -1106,11 +2232,7 @@
         <w:lang w:val="en-US" w:eastAsia="en-US" w:bidi="ar-SA"/>
       </w:rPr>
     </w:rPrDefault>
-    <w:pPrDefault>
-      <w:pPr>
-        <w:spacing w:after="160" w:line="259" w:lineRule="auto"/>
-      </w:pPr>
-    </w:pPrDefault>
+    <w:pPrDefault/>
   </w:docDefaults>
   <w:latentStyles w:defLockedState="0" w:defUIPriority="99" w:defSemiHidden="0" w:defUnhideWhenUsed="0" w:defQFormat="0" w:count="376">
     <w:lsdException w:name="Normal" w:uiPriority="0" w:qFormat="1"/>
@@ -1533,6 +2655,29 @@
       <w:contextualSpacing/>
     </w:pPr>
   </w:style>
+  <w:style w:type="character" w:styleId="Hyperlink">
+    <w:name w:val="Hyperlink"/>
+    <w:basedOn w:val="DefaultParagraphFont"/>
+    <w:uiPriority w:val="99"/>
+    <w:unhideWhenUsed/>
+    <w:rsid w:val="00BC4008"/>
+    <w:rPr>
+      <w:color w:val="0563C1" w:themeColor="hyperlink"/>
+      <w:u w:val="single"/>
+    </w:rPr>
+  </w:style>
+  <w:style w:type="character" w:styleId="UnresolvedMention">
+    <w:name w:val="Unresolved Mention"/>
+    <w:basedOn w:val="DefaultParagraphFont"/>
+    <w:uiPriority w:val="99"/>
+    <w:semiHidden/>
+    <w:unhideWhenUsed/>
+    <w:rsid w:val="00BC4008"/>
+    <w:rPr>
+      <w:color w:val="605E5C"/>
+      <w:shd w:val="clear" w:color="auto" w:fill="E1DFDD"/>
+    </w:rPr>
+  </w:style>
 </w:styles>
 </file>
 

</xml_diff>

<commit_message>
made some adjustments to styling
</commit_message>
<xml_diff>
--- a/src/assets/resume/CS-Resume.docx
+++ b/src/assets/resume/CS-Resume.docx
@@ -231,16 +231,7 @@
           <w:szCs w:val="24"/>
           <w:shd w:val="clear" w:color="auto" w:fill="FFFFFF"/>
         </w:rPr>
-        <w:t>Portfolio:</w:t>
-      </w:r>
-      <w:r>
-        <w:rPr>
-          <w:rFonts w:ascii="Times New Roman" w:hAnsi="Times New Roman" w:cs="Times New Roman"/>
-          <w:sz w:val="24"/>
-          <w:szCs w:val="24"/>
-          <w:shd w:val="clear" w:color="auto" w:fill="FFFFFF"/>
-        </w:rPr>
-        <w:t xml:space="preserve"> </w:t>
+        <w:t xml:space="preserve">Portfolio Site: </w:t>
       </w:r>
       <w:hyperlink r:id="rId8" w:history="1">
         <w:r>
@@ -287,16 +278,6 @@
           <w:szCs w:val="28"/>
         </w:rPr>
       </w:pPr>
-      <w:r>
-        <w:rPr>
-          <w:rFonts w:ascii="Times New Roman" w:hAnsi="Times New Roman" w:cs="Times New Roman"/>
-          <w:b/>
-          <w:bCs/>
-          <w:sz w:val="28"/>
-          <w:szCs w:val="28"/>
-        </w:rPr>
-        <w:t xml:space="preserve">Technical </w:t>
-      </w:r>
       <w:r>
         <w:rPr>
           <w:rFonts w:ascii="Times New Roman" w:hAnsi="Times New Roman" w:cs="Times New Roman"/>

</xml_diff>